<commit_message>
Vulnerabilities scanning in progress
</commit_message>
<xml_diff>
--- a/Vulnerability testing.docx
+++ b/Vulnerability testing.docx
@@ -431,6 +431,7 @@
       </w:pPr>
       <w:r>
         <w:rPr>
+          <w:noProof/>
           <w:lang w:val="en-US"/>
         </w:rPr>
         <w:lastRenderedPageBreak/>
@@ -485,6 +486,7 @@
       </w:pPr>
       <w:r>
         <w:rPr>
+          <w:noProof/>
           <w:lang w:val="en-US"/>
         </w:rPr>
         <w:lastRenderedPageBreak/>
@@ -533,6 +535,7 @@
       </w:pPr>
       <w:r>
         <w:rPr>
+          <w:noProof/>
           <w:lang w:val="en-US"/>
         </w:rPr>
         <w:drawing>
@@ -586,6 +589,7 @@
       </w:pPr>
       <w:r>
         <w:rPr>
+          <w:noProof/>
           <w:lang w:val="en-US"/>
         </w:rPr>
         <w:lastRenderedPageBreak/>
@@ -630,6 +634,87 @@
           <w:lang w:val="en-US"/>
         </w:rPr>
         <w:t>log for Bola</w:t>
+      </w:r>
+    </w:p>
+    <w:p>
+      <w:pPr>
+        <w:rPr>
+          <w:lang w:val="en-US"/>
+        </w:rPr>
+      </w:pPr>
+    </w:p>
+    <w:p>
+      <w:pPr>
+        <w:rPr>
+          <w:lang w:val="en-US"/>
+        </w:rPr>
+      </w:pPr>
+    </w:p>
+    <w:p>
+      <w:pPr>
+        <w:rPr>
+          <w:lang w:val="en-US"/>
+        </w:rPr>
+      </w:pPr>
+    </w:p>
+    <w:p>
+      <w:pPr>
+        <w:rPr>
+          <w:lang w:val="en-US"/>
+        </w:rPr>
+      </w:pPr>
+      <w:r>
+        <w:rPr>
+          <w:lang w:val="en-US"/>
+        </w:rPr>
+        <w:drawing>
+          <wp:inline distT="0" distB="0" distL="0" distR="0" wp14:anchorId="3747C307" wp14:editId="101769E9">
+            <wp:extent cx="5731510" cy="2929255"/>
+            <wp:effectExtent l="0" t="0" r="2540" b="4445"/>
+            <wp:docPr id="565376431" name="Picture 1"/>
+            <wp:cNvGraphicFramePr>
+              <a:graphicFrameLocks xmlns:a="http://schemas.openxmlformats.org/drawingml/2006/main" noChangeAspect="1"/>
+            </wp:cNvGraphicFramePr>
+            <a:graphic xmlns:a="http://schemas.openxmlformats.org/drawingml/2006/main">
+              <a:graphicData uri="http://schemas.openxmlformats.org/drawingml/2006/picture">
+                <pic:pic xmlns:pic="http://schemas.openxmlformats.org/drawingml/2006/picture">
+                  <pic:nvPicPr>
+                    <pic:cNvPr id="565376431" name=""/>
+                    <pic:cNvPicPr/>
+                  </pic:nvPicPr>
+                  <pic:blipFill>
+                    <a:blip r:embed="rId14"/>
+                    <a:stretch>
+                      <a:fillRect/>
+                    </a:stretch>
+                  </pic:blipFill>
+                  <pic:spPr>
+                    <a:xfrm>
+                      <a:off x="0" y="0"/>
+                      <a:ext cx="5731510" cy="2929255"/>
+                    </a:xfrm>
+                    <a:prstGeom prst="rect">
+                      <a:avLst/>
+                    </a:prstGeom>
+                  </pic:spPr>
+                </pic:pic>
+              </a:graphicData>
+            </a:graphic>
+          </wp:inline>
+        </w:drawing>
+      </w:r>
+    </w:p>
+    <w:p>
+      <w:pPr>
+        <w:rPr>
+          <w:lang w:val="en-US"/>
+        </w:rPr>
+      </w:pPr>
+      <w:r>
+        <w:rPr>
+          <w:lang w:val="en-US"/>
+        </w:rPr>
+        <w:t>Data leak</w:t>
       </w:r>
     </w:p>
     <w:sectPr>

</xml_diff>